<commit_message>
Ajustes en archivo MA_06_12_CO
</commit_message>
<xml_diff>
--- a/fuentes/contenidos/grado06/guion12/MA_06_12_CO.docx
+++ b/fuentes/contenidos/grado06/guion12/MA_06_12_CO.docx
@@ -437,8 +437,6 @@
         </w:rPr>
         <w:t>Batalla Naval, que consiste en encontrar la posición exacta del barco del oponente para poder hundirlo.</w:t>
       </w:r>
-      <w:bookmarkStart w:id="0" w:name="_GoBack"/>
-      <w:bookmarkEnd w:id="0"/>
     </w:p>
     <w:p>
       <w:pPr>
@@ -24746,14 +24744,21 @@
         <w:tblLook w:val="04A0" w:firstRow="1" w:lastRow="0" w:firstColumn="1" w:lastColumn="0" w:noHBand="0" w:noVBand="1"/>
       </w:tblPr>
       <w:tblGrid>
-        <w:gridCol w:w="2518"/>
-        <w:gridCol w:w="3257"/>
-        <w:gridCol w:w="3258"/>
+        <w:gridCol w:w="1017"/>
+        <w:gridCol w:w="2328"/>
+        <w:gridCol w:w="5709"/>
+        <w:tblGridChange w:id="0">
+          <w:tblGrid>
+            <w:gridCol w:w="1017"/>
+            <w:gridCol w:w="1904"/>
+            <w:gridCol w:w="6133"/>
+          </w:tblGrid>
+        </w:tblGridChange>
       </w:tblGrid>
       <w:tr>
         <w:tc>
           <w:tcPr>
-            <w:tcW w:w="9033" w:type="dxa"/>
+            <w:tcW w:w="9054" w:type="dxa"/>
             <w:gridSpan w:val="3"/>
             <w:shd w:val="clear" w:color="auto" w:fill="000000" w:themeFill="text1"/>
           </w:tcPr>
@@ -24776,9 +24781,22 @@
         </w:tc>
       </w:tr>
       <w:tr>
-        <w:tc>
-          <w:tcPr>
-            <w:tcW w:w="2518" w:type="dxa"/>
+        <w:tblPrEx>
+          <w:tblW w:w="0" w:type="auto"/>
+          <w:tblPrExChange w:id="1" w:author="Lzambrano" w:date="2016-03-10T09:47:00Z">
+            <w:tblPrEx>
+              <w:tblW w:w="0" w:type="auto"/>
+            </w:tblPrEx>
+          </w:tblPrExChange>
+        </w:tblPrEx>
+        <w:tc>
+          <w:tcPr>
+            <w:tcW w:w="1017" w:type="dxa"/>
+            <w:tcPrChange w:id="2" w:author="Lzambrano" w:date="2016-03-10T09:47:00Z">
+              <w:tcPr>
+                <w:tcW w:w="1036" w:type="dxa"/>
+              </w:tcPr>
+            </w:tcPrChange>
           </w:tcPr>
           <w:p>
             <w:pPr>
@@ -24798,8 +24816,14 @@
         </w:tc>
         <w:tc>
           <w:tcPr>
-            <w:tcW w:w="6515" w:type="dxa"/>
+            <w:tcW w:w="8037" w:type="dxa"/>
             <w:gridSpan w:val="2"/>
+            <w:tcPrChange w:id="3" w:author="Lzambrano" w:date="2016-03-10T09:47:00Z">
+              <w:tcPr>
+                <w:tcW w:w="8018" w:type="dxa"/>
+                <w:gridSpan w:val="2"/>
+              </w:tcPr>
+            </w:tcPrChange>
           </w:tcPr>
           <w:p>
             <w:pPr>
@@ -24812,9 +24836,22 @@
         </w:tc>
       </w:tr>
       <w:tr>
-        <w:tc>
-          <w:tcPr>
-            <w:tcW w:w="2518" w:type="dxa"/>
+        <w:tblPrEx>
+          <w:tblW w:w="0" w:type="auto"/>
+          <w:tblPrExChange w:id="4" w:author="Lzambrano" w:date="2016-03-10T09:47:00Z">
+            <w:tblPrEx>
+              <w:tblW w:w="0" w:type="auto"/>
+            </w:tblPrEx>
+          </w:tblPrExChange>
+        </w:tblPrEx>
+        <w:tc>
+          <w:tcPr>
+            <w:tcW w:w="1017" w:type="dxa"/>
+            <w:tcPrChange w:id="5" w:author="Lzambrano" w:date="2016-03-10T09:47:00Z">
+              <w:tcPr>
+                <w:tcW w:w="1036" w:type="dxa"/>
+              </w:tcPr>
+            </w:tcPrChange>
           </w:tcPr>
           <w:p>
             <w:pPr>
@@ -24833,7 +24870,12 @@
         </w:tc>
         <w:tc>
           <w:tcPr>
-            <w:tcW w:w="3257" w:type="dxa"/>
+            <w:tcW w:w="2328" w:type="dxa"/>
+            <w:tcPrChange w:id="6" w:author="Lzambrano" w:date="2016-03-10T09:47:00Z">
+              <w:tcPr>
+                <w:tcW w:w="1700" w:type="dxa"/>
+              </w:tcPr>
+            </w:tcPrChange>
           </w:tcPr>
           <w:p>
             <w:pPr>
@@ -24843,41 +24885,95 @@
                 <w:i/>
               </w:rPr>
             </w:pPr>
-            <w:r>
+            <w:del w:id="7" w:author="Lzambrano" w:date="2016-03-10T09:42:00Z">
+              <w:r>
+                <w:rPr>
+                  <w:rFonts w:ascii="Arial" w:hAnsi="Arial" w:cs="Arial"/>
+                  <w:i/>
+                </w:rPr>
+                <w:delText>Título</w:delText>
+              </w:r>
+            </w:del>
+            <w:ins w:id="8" w:author="Lzambrano" w:date="2016-03-10T09:42:00Z">
+              <w:r>
+                <w:rPr>
+                  <w:rFonts w:ascii="Arial" w:hAnsi="Arial" w:cs="Arial"/>
+                  <w:i/>
+                </w:rPr>
+                <w:t xml:space="preserve">Practica los movimientos del plano y </w:t>
+              </w:r>
+            </w:ins>
+            <w:ins w:id="9" w:author="Lzambrano" w:date="2016-03-10T09:43:00Z">
+              <w:r>
+                <w:rPr>
+                  <w:rFonts w:ascii="Arial" w:hAnsi="Arial" w:cs="Arial"/>
+                  <w:i/>
+                </w:rPr>
+                <w:t xml:space="preserve">reconoce </w:t>
+              </w:r>
+            </w:ins>
+            <w:ins w:id="10" w:author="Lzambrano" w:date="2016-03-10T09:42:00Z">
+              <w:r>
+                <w:rPr>
+                  <w:rFonts w:ascii="Arial" w:hAnsi="Arial" w:cs="Arial"/>
+                  <w:i/>
+                </w:rPr>
+                <w:t>sus características</w:t>
+              </w:r>
+            </w:ins>
+          </w:p>
+        </w:tc>
+        <w:tc>
+          <w:tcPr>
+            <w:tcW w:w="5709" w:type="dxa"/>
+            <w:tcPrChange w:id="11" w:author="Lzambrano" w:date="2016-03-10T09:47:00Z">
+              <w:tcPr>
+                <w:tcW w:w="6318" w:type="dxa"/>
+              </w:tcPr>
+            </w:tcPrChange>
+          </w:tcPr>
+          <w:p>
+            <w:pPr>
+              <w:jc w:val="center"/>
               <w:rPr>
                 <w:rFonts w:ascii="Arial" w:hAnsi="Arial" w:cs="Arial"/>
                 <w:i/>
               </w:rPr>
-              <w:t>Título</w:t>
-            </w:r>
-          </w:p>
-        </w:tc>
-        <w:tc>
-          <w:tcPr>
-            <w:tcW w:w="3258" w:type="dxa"/>
-          </w:tcPr>
-          <w:p>
-            <w:pPr>
-              <w:jc w:val="center"/>
-              <w:rPr>
-                <w:rFonts w:ascii="Arial" w:hAnsi="Arial" w:cs="Arial"/>
-                <w:i/>
-              </w:rPr>
-            </w:pPr>
-            <w:r>
-              <w:rPr>
-                <w:rFonts w:ascii="Arial" w:hAnsi="Arial" w:cs="Arial"/>
-                <w:i/>
-              </w:rPr>
-              <w:t>URL</w:t>
-            </w:r>
+            </w:pPr>
+            <w:ins w:id="12" w:author="Lzambrano" w:date="2016-03-10T09:44:00Z">
+              <w:r>
+                <w:t>http://proyectomatematicaludica.blogspot.com.co/p/pagina-prueba2.html</w:t>
+              </w:r>
+            </w:ins>
+            <w:del w:id="13" w:author="Lzambrano" w:date="2016-03-10T09:42:00Z">
+              <w:r>
+                <w:rPr>
+                  <w:rFonts w:ascii="Arial" w:hAnsi="Arial" w:cs="Arial"/>
+                  <w:i/>
+                </w:rPr>
+                <w:delText>URL</w:delText>
+              </w:r>
+            </w:del>
           </w:p>
         </w:tc>
       </w:tr>
       <w:tr>
-        <w:tc>
-          <w:tcPr>
-            <w:tcW w:w="2518" w:type="dxa"/>
+        <w:tblPrEx>
+          <w:tblW w:w="0" w:type="auto"/>
+          <w:tblPrExChange w:id="14" w:author="Lzambrano" w:date="2016-03-10T09:47:00Z">
+            <w:tblPrEx>
+              <w:tblW w:w="0" w:type="auto"/>
+            </w:tblPrEx>
+          </w:tblPrExChange>
+        </w:tblPrEx>
+        <w:tc>
+          <w:tcPr>
+            <w:tcW w:w="1017" w:type="dxa"/>
+            <w:tcPrChange w:id="15" w:author="Lzambrano" w:date="2016-03-10T09:47:00Z">
+              <w:tcPr>
+                <w:tcW w:w="1036" w:type="dxa"/>
+              </w:tcPr>
+            </w:tcPrChange>
           </w:tcPr>
           <w:p>
             <w:pPr>
@@ -24896,7 +24992,12 @@
         </w:tc>
         <w:tc>
           <w:tcPr>
-            <w:tcW w:w="3257" w:type="dxa"/>
+            <w:tcW w:w="2328" w:type="dxa"/>
+            <w:tcPrChange w:id="16" w:author="Lzambrano" w:date="2016-03-10T09:47:00Z">
+              <w:tcPr>
+                <w:tcW w:w="1700" w:type="dxa"/>
+              </w:tcPr>
+            </w:tcPrChange>
           </w:tcPr>
           <w:p>
             <w:pPr>
@@ -24906,41 +25007,97 @@
                 <w:i/>
               </w:rPr>
             </w:pPr>
-            <w:r>
+            <w:del w:id="17" w:author="Lzambrano" w:date="2016-03-10T09:44:00Z">
+              <w:r>
+                <w:rPr>
+                  <w:rFonts w:ascii="Arial" w:hAnsi="Arial" w:cs="Arial"/>
+                  <w:i/>
+                </w:rPr>
+                <w:delText>Título</w:delText>
+              </w:r>
+            </w:del>
+            <w:ins w:id="18" w:author="Lzambrano" w:date="2016-03-10T09:44:00Z">
+              <w:r>
+                <w:rPr>
+                  <w:rFonts w:ascii="Arial" w:hAnsi="Arial" w:cs="Arial"/>
+                  <w:i/>
+                </w:rPr>
+                <w:t>Juega, aprende y diviértete mientras afianza</w:t>
+              </w:r>
+            </w:ins>
+            <w:ins w:id="19" w:author="Lzambrano" w:date="2016-03-10T09:47:00Z">
+              <w:r>
+                <w:rPr>
+                  <w:rFonts w:ascii="Arial" w:hAnsi="Arial" w:cs="Arial"/>
+                  <w:i/>
+                </w:rPr>
+                <w:t>s</w:t>
+              </w:r>
+            </w:ins>
+            <w:bookmarkStart w:id="20" w:name="_GoBack"/>
+            <w:bookmarkEnd w:id="20"/>
+            <w:ins w:id="21" w:author="Lzambrano" w:date="2016-03-10T09:44:00Z">
+              <w:r>
+                <w:rPr>
+                  <w:rFonts w:ascii="Arial" w:hAnsi="Arial" w:cs="Arial"/>
+                  <w:i/>
+                </w:rPr>
+                <w:t xml:space="preserve"> el tema de transformaciones en el plano</w:t>
+              </w:r>
+            </w:ins>
+          </w:p>
+        </w:tc>
+        <w:tc>
+          <w:tcPr>
+            <w:tcW w:w="5709" w:type="dxa"/>
+            <w:tcPrChange w:id="22" w:author="Lzambrano" w:date="2016-03-10T09:47:00Z">
+              <w:tcPr>
+                <w:tcW w:w="6318" w:type="dxa"/>
+              </w:tcPr>
+            </w:tcPrChange>
+          </w:tcPr>
+          <w:p>
+            <w:pPr>
+              <w:jc w:val="center"/>
               <w:rPr>
                 <w:rFonts w:ascii="Arial" w:hAnsi="Arial" w:cs="Arial"/>
                 <w:i/>
               </w:rPr>
-              <w:t>Título</w:t>
-            </w:r>
-          </w:p>
-        </w:tc>
-        <w:tc>
-          <w:tcPr>
-            <w:tcW w:w="3258" w:type="dxa"/>
-          </w:tcPr>
-          <w:p>
-            <w:pPr>
-              <w:jc w:val="center"/>
-              <w:rPr>
-                <w:rFonts w:ascii="Arial" w:hAnsi="Arial" w:cs="Arial"/>
-                <w:i/>
-              </w:rPr>
-            </w:pPr>
-            <w:r>
-              <w:rPr>
-                <w:rFonts w:ascii="Arial" w:hAnsi="Arial" w:cs="Arial"/>
-                <w:i/>
-              </w:rPr>
-              <w:t>URL</w:t>
-            </w:r>
+            </w:pPr>
+            <w:ins w:id="23" w:author="Lzambrano" w:date="2016-03-10T09:44:00Z">
+              <w:r>
+                <w:t>http://proyectomatematicaludica.blogspot.com.co/p/pagina-prueba2.html</w:t>
+              </w:r>
+            </w:ins>
+            <w:del w:id="24" w:author="Lzambrano" w:date="2016-03-10T09:44:00Z">
+              <w:r>
+                <w:rPr>
+                  <w:rFonts w:ascii="Arial" w:hAnsi="Arial" w:cs="Arial"/>
+                  <w:i/>
+                </w:rPr>
+                <w:delText>URL</w:delText>
+              </w:r>
+            </w:del>
           </w:p>
         </w:tc>
       </w:tr>
       <w:tr>
-        <w:tc>
-          <w:tcPr>
-            <w:tcW w:w="2518" w:type="dxa"/>
+        <w:tblPrEx>
+          <w:tblW w:w="0" w:type="auto"/>
+          <w:tblPrExChange w:id="25" w:author="Lzambrano" w:date="2016-03-10T09:47:00Z">
+            <w:tblPrEx>
+              <w:tblW w:w="0" w:type="auto"/>
+            </w:tblPrEx>
+          </w:tblPrExChange>
+        </w:tblPrEx>
+        <w:tc>
+          <w:tcPr>
+            <w:tcW w:w="1017" w:type="dxa"/>
+            <w:tcPrChange w:id="26" w:author="Lzambrano" w:date="2016-03-10T09:47:00Z">
+              <w:tcPr>
+                <w:tcW w:w="1036" w:type="dxa"/>
+              </w:tcPr>
+            </w:tcPrChange>
           </w:tcPr>
           <w:p>
             <w:pPr>
@@ -24960,7 +25117,12 @@
         </w:tc>
         <w:tc>
           <w:tcPr>
-            <w:tcW w:w="3257" w:type="dxa"/>
+            <w:tcW w:w="2328" w:type="dxa"/>
+            <w:tcPrChange w:id="27" w:author="Lzambrano" w:date="2016-03-10T09:47:00Z">
+              <w:tcPr>
+                <w:tcW w:w="1700" w:type="dxa"/>
+              </w:tcPr>
+            </w:tcPrChange>
           </w:tcPr>
           <w:p>
             <w:pPr>
@@ -24970,34 +25132,61 @@
                 <w:i/>
               </w:rPr>
             </w:pPr>
-            <w:r>
+            <w:del w:id="28" w:author="Lzambrano" w:date="2016-03-10T09:47:00Z">
+              <w:r>
+                <w:rPr>
+                  <w:rFonts w:ascii="Arial" w:hAnsi="Arial" w:cs="Arial"/>
+                  <w:i/>
+                </w:rPr>
+                <w:delText>Título</w:delText>
+              </w:r>
+            </w:del>
+            <w:ins w:id="29" w:author="Lzambrano" w:date="2016-03-10T09:47:00Z">
+              <w:r>
+                <w:rPr>
+                  <w:rFonts w:ascii="Arial" w:hAnsi="Arial" w:cs="Arial"/>
+                  <w:i/>
+                </w:rPr>
+                <w:t>Observa imágenes de elementos de tu entorno donde se aprecian distintos movimientos de figuras en el plano</w:t>
+              </w:r>
+            </w:ins>
+          </w:p>
+        </w:tc>
+        <w:tc>
+          <w:tcPr>
+            <w:tcW w:w="5709" w:type="dxa"/>
+            <w:tcPrChange w:id="30" w:author="Lzambrano" w:date="2016-03-10T09:47:00Z">
+              <w:tcPr>
+                <w:tcW w:w="6318" w:type="dxa"/>
+              </w:tcPr>
+            </w:tcPrChange>
+          </w:tcPr>
+          <w:p>
+            <w:pPr>
+              <w:jc w:val="center"/>
               <w:rPr>
                 <w:rFonts w:ascii="Arial" w:hAnsi="Arial" w:cs="Arial"/>
                 <w:i/>
               </w:rPr>
-              <w:t>Título</w:t>
-            </w:r>
-          </w:p>
-        </w:tc>
-        <w:tc>
-          <w:tcPr>
-            <w:tcW w:w="3258" w:type="dxa"/>
-          </w:tcPr>
-          <w:p>
-            <w:pPr>
-              <w:jc w:val="center"/>
-              <w:rPr>
-                <w:rFonts w:ascii="Arial" w:hAnsi="Arial" w:cs="Arial"/>
-                <w:i/>
-              </w:rPr>
-            </w:pPr>
-            <w:r>
-              <w:rPr>
-                <w:rFonts w:ascii="Arial" w:hAnsi="Arial" w:cs="Arial"/>
-                <w:i/>
-              </w:rPr>
-              <w:t>URL</w:t>
-            </w:r>
+            </w:pPr>
+            <w:ins w:id="31" w:author="Lzambrano" w:date="2016-03-10T09:47:00Z">
+              <w:r>
+                <w:rPr>
+                  <w:rFonts w:ascii="Arial" w:hAnsi="Arial" w:cs="Arial"/>
+                  <w:i/>
+                </w:rPr>
+                <w:t>http://i-matematicas.com/blog/</w:t>
+              </w:r>
+            </w:ins>
+            <w:del w:id="32" w:author="Lzambrano" w:date="2016-03-10T09:47:00Z">
+              <w:r>
+                <w:rPr>
+                  <w:rFonts w:ascii="Arial" w:hAnsi="Arial" w:cs="Arial"/>
+                  <w:i/>
+                </w:rPr>
+                <w:delText>URL</w:delText>
+              </w:r>
+            </w:del>
           </w:p>
         </w:tc>
       </w:tr>
@@ -25155,7 +25344,7 @@
         <w:rStyle w:val="Nmerodepgina"/>
         <w:noProof/>
       </w:rPr>
-      <w:t>4</w:t>
+      <w:t>18</w:t>
     </w:r>
     <w:r>
       <w:rPr>
@@ -27164,6 +27353,14 @@
   </w:num>
   <w:numIdMacAtCleanup w:val="6"/>
 </w:numbering>
+</file>
+
+<file path=word/people.xml><?xml version="1.0" encoding="utf-8"?>
+<w15:people xmlns:wpc="http://schemas.microsoft.com/office/word/2010/wordprocessingCanvas" xmlns:mc="http://schemas.openxmlformats.org/markup-compatibility/2006" xmlns:o="urn:schemas-microsoft-com:office:office" xmlns:r="http://schemas.openxmlformats.org/officeDocument/2006/relationships" xmlns:m="http://schemas.openxmlformats.org/officeDocument/2006/math" xmlns:v="urn:schemas-microsoft-com:vml" xmlns:wp14="http://schemas.microsoft.com/office/word/2010/wordprocessingDrawing" xmlns:wp="http://schemas.openxmlformats.org/drawingml/2006/wordprocessingDrawing" xmlns:w10="urn:schemas-microsoft-com:office:word" xmlns:w="http://schemas.openxmlformats.org/wordprocessingml/2006/main" xmlns:w14="http://schemas.microsoft.com/office/word/2010/wordml" xmlns:w15="http://schemas.microsoft.com/office/word/2012/wordml" xmlns:wpg="http://schemas.microsoft.com/office/word/2010/wordprocessingGroup" xmlns:wpi="http://schemas.microsoft.com/office/word/2010/wordprocessingInk" xmlns:wne="http://schemas.microsoft.com/office/word/2006/wordml" xmlns:wps="http://schemas.microsoft.com/office/word/2010/wordprocessingShape" mc:Ignorable="w14 w15 wp14">
+  <w15:person w15:author="Lzambrano">
+    <w15:presenceInfo w15:providerId="None" w15:userId="Lzambrano"/>
+  </w15:person>
+</w15:people>
 </file>
 
 <file path=word/styles.xml><?xml version="1.0" encoding="utf-8"?>
@@ -28241,7 +28438,7 @@
 </file>
 
 <file path=customXml/itemProps1.xml><?xml version="1.0" encoding="utf-8"?>
-<ds:datastoreItem xmlns:ds="http://schemas.openxmlformats.org/officeDocument/2006/customXml" ds:itemID="{19BFCBEE-A0D3-4C9F-A569-03AAF5C8B15B}">
+<ds:datastoreItem xmlns:ds="http://schemas.openxmlformats.org/officeDocument/2006/customXml" ds:itemID="{94650C5C-63EA-4D0C-9A44-DC48728A63FE}">
   <ds:schemaRefs>
     <ds:schemaRef ds:uri="http://schemas.openxmlformats.org/officeDocument/2006/bibliography"/>
   </ds:schemaRefs>

</xml_diff>